<commit_message>
CS: added links to the report as well
</commit_message>
<xml_diff>
--- a/Trashinator3000.docx
+++ b/Trashinator3000.docx
@@ -35,7 +35,7 @@
           <w:noProof/>
         </w:rPr>
         <w:drawing>
-          <wp:anchor distT="0" distB="0" distL="114300" distR="114300" simplePos="0" relativeHeight="251658240" behindDoc="0" locked="0" layoutInCell="1" allowOverlap="1" wp14:anchorId="579B8752" wp14:editId="7F7C74A9">
+          <wp:anchor distT="0" distB="0" distL="114300" distR="114300" simplePos="0" relativeHeight="251657216" behindDoc="0" locked="0" layoutInCell="1" allowOverlap="1" wp14:anchorId="579B8752" wp14:editId="7F7C74A9">
             <wp:simplePos x="0" y="0"/>
             <wp:positionH relativeFrom="margin">
               <wp:align>right</wp:align>
@@ -113,6 +113,7 @@
           <w:docPartUnique/>
         </w:docPartObj>
       </w:sdtPr>
+      <w:sdtEndPr/>
       <w:sdtContent>
         <w:p>
           <w:pPr>
@@ -2995,6 +2996,38 @@
       </w:r>
     </w:p>
     <w:p>
+      <w:pPr>
+        <w:pStyle w:val="Heading1"/>
+      </w:pPr>
+      <w:r>
+        <w:t>Links</w:t>
+      </w:r>
+    </w:p>
+    <w:p>
+      <w:r>
+        <w:t xml:space="preserve">De live app kan hier gebruikt worden: </w:t>
+      </w:r>
+      <w:hyperlink r:id="rId35" w:history="1">
+        <w:r>
+          <w:rPr>
+            <w:rStyle w:val="Hyperlink"/>
+          </w:rPr>
+          <w:t>https://ConanSpithoven.github.io</w:t>
+        </w:r>
+      </w:hyperlink>
+    </w:p>
+    <w:p>
+      <w:r>
+        <w:t xml:space="preserve">De screencast van de app kan hier bekeken worden: </w:t>
+      </w:r>
+      <w:hyperlink r:id="rId36" w:history="1">
+        <w:r>
+          <w:rPr>
+            <w:rStyle w:val="Hyperlink"/>
+          </w:rPr>
+          <w:t>https://drive.google.com/file/d/1z5B1L8Qsf18crCjYWg9DGxIUFTssBfpR/view?usp=sharing</w:t>
+        </w:r>
+      </w:hyperlink>
       <w:r>
         <w:br w:type="page"/>
       </w:r>
@@ -3024,7 +3057,7 @@
       <w:r>
         <w:t xml:space="preserve"> Geraadpleegd op 03 juli 2022, van </w:t>
       </w:r>
-      <w:hyperlink r:id="rId35" w:anchor=":~:text=In%202019%20maakte%2084%20procent,tegen%2060%20procent%20in%202014" w:history="1">
+      <w:hyperlink r:id="rId37" w:anchor=":~:text=In%202019%20maakte%2084%20procent,tegen%2060%20procent%20in%202014" w:history="1">
         <w:r>
           <w:rPr>
             <w:rStyle w:val="Hyperlink"/>
@@ -3047,7 +3080,7 @@
       <w:r>
         <w:t xml:space="preserve">. Geraadpleegd op 03 juli 2022, van </w:t>
       </w:r>
-      <w:hyperlink r:id="rId36" w:history="1">
+      <w:hyperlink r:id="rId38" w:history="1">
         <w:r>
           <w:rPr>
             <w:rStyle w:val="Hyperlink"/>
@@ -3070,7 +3103,7 @@
       <w:r>
         <w:t xml:space="preserve">. Geraadpleegd op 03 juli 2022, van </w:t>
       </w:r>
-      <w:hyperlink r:id="rId37" w:history="1">
+      <w:hyperlink r:id="rId39" w:history="1">
         <w:r>
           <w:rPr>
             <w:rStyle w:val="Hyperlink"/>

</xml_diff>

<commit_message>
CS: embedded video in report
</commit_message>
<xml_diff>
--- a/Trashinator3000.docx
+++ b/Trashinator3000.docx
@@ -3000,10 +3000,18 @@
         <w:pStyle w:val="Heading1"/>
       </w:pPr>
       <w:r>
-        <w:t>Links</w:t>
-      </w:r>
-    </w:p>
-    <w:p>
+        <w:t>Li</w:t>
+      </w:r>
+      <w:r>
+        <w:t>ve app</w:t>
+      </w:r>
+    </w:p>
+    <w:p>
+      <w:pPr>
+        <w:rPr>
+          <w:rStyle w:val="Hyperlink"/>
+        </w:rPr>
+      </w:pPr>
       <w:r>
         <w:t xml:space="preserve">De live app kan hier gebruikt worden: </w:t>
       </w:r>
@@ -3017,15 +3025,78 @@
       </w:hyperlink>
     </w:p>
     <w:p>
-      <w:r>
-        <w:t xml:space="preserve">De screencast van de app kan hier bekeken worden: </w:t>
-      </w:r>
-      <w:hyperlink r:id="rId36" w:history="1">
+      <w:pPr>
+        <w:pStyle w:val="Heading1"/>
+      </w:pPr>
+      <w:r>
+        <w:t>Screencast</w:t>
+      </w:r>
+    </w:p>
+    <w:p>
+      <w:r>
+        <w:rPr>
+          <w:noProof/>
+        </w:rPr>
+        <w:drawing>
+          <wp:inline distT="0" distB="0" distL="0" distR="0" wp14:anchorId="69F4FA84" wp14:editId="1A6A4E46">
+            <wp:extent cx="4572000" cy="3429000"/>
+            <wp:effectExtent l="0" t="0" r="0" b="0"/>
+            <wp:docPr id="1" name="Video 1" descr="trashinator-3000">
+              <a:hlinkClick xmlns:a="http://schemas.openxmlformats.org/drawingml/2006/main" r:id="rId36"/>
+            </wp:docPr>
+            <wp:cNvGraphicFramePr>
+              <a:graphicFrameLocks xmlns:a="http://schemas.openxmlformats.org/drawingml/2006/main" noChangeAspect="1"/>
+            </wp:cNvGraphicFramePr>
+            <a:graphic xmlns:a="http://schemas.openxmlformats.org/drawingml/2006/main">
+              <a:graphicData uri="http://schemas.openxmlformats.org/drawingml/2006/picture">
+                <pic:pic xmlns:pic="http://schemas.openxmlformats.org/drawingml/2006/picture">
+                  <pic:nvPicPr>
+                    <pic:cNvPr id="1" name="Video 1" descr="trashinator-3000">
+                      <a:hlinkClick r:id="rId36"/>
+                    </pic:cNvPr>
+                    <pic:cNvPicPr/>
+                  </pic:nvPicPr>
+                  <pic:blipFill>
+                    <a:blip r:embed="rId37">
+                      <a:extLst>
+                        <a:ext uri="{28A0092B-C50C-407E-A947-70E740481C1C}">
+                          <a14:useLocalDpi xmlns:a14="http://schemas.microsoft.com/office/drawing/2010/main" val="0"/>
+                        </a:ext>
+                        <a:ext uri="{C809E66F-F1BF-436E-b5F7-EEA9579F0CBA}">
+                          <wp15:webVideoPr xmlns:wp15="http://schemas.microsoft.com/office/word/2012/wordprocessingDrawing" embeddedHtml="&lt;iframe width=&quot;200&quot; height=&quot;113&quot; src=&quot;https://www.youtube.com/embed/0JRRr8rFXpk?feature=oembed&quot; frameborder=&quot;0&quot; allow=&quot;accelerometer; autoplay; clipboard-write; encrypted-media; gyroscope; picture-in-picture&quot; allowfullscreen=&quot;&quot; title=&quot;trashinator-3000&quot; sandbox=&quot;allow-scripts allow-same-origin allow-popups&quot;&gt;&lt;/iframe&gt;" h="113" w="200"/>
+                        </a:ext>
+                      </a:extLst>
+                    </a:blip>
+                    <a:stretch>
+                      <a:fillRect/>
+                    </a:stretch>
+                  </pic:blipFill>
+                  <pic:spPr>
+                    <a:xfrm>
+                      <a:off x="0" y="0"/>
+                      <a:ext cx="4572000" cy="3429000"/>
+                    </a:xfrm>
+                    <a:prstGeom prst="rect">
+                      <a:avLst/>
+                    </a:prstGeom>
+                  </pic:spPr>
+                </pic:pic>
+              </a:graphicData>
+            </a:graphic>
+          </wp:inline>
+        </w:drawing>
+      </w:r>
+    </w:p>
+    <w:p>
+      <w:r>
+        <w:t xml:space="preserve">Alternatieve link: </w:t>
+      </w:r>
+      <w:hyperlink r:id="rId38" w:history="1">
         <w:r>
           <w:rPr>
             <w:rStyle w:val="Hyperlink"/>
           </w:rPr>
-          <w:t>https://drive.google.com/file/d/1z5B1L8Qsf18crCjYWg9DGxIUFTssBfpR/view?usp=sharing</w:t>
+          <w:t>https://youtu.be/0JRRr8rFXpk</w:t>
         </w:r>
       </w:hyperlink>
       <w:r>
@@ -3057,7 +3128,7 @@
       <w:r>
         <w:t xml:space="preserve"> Geraadpleegd op 03 juli 2022, van </w:t>
       </w:r>
-      <w:hyperlink r:id="rId37" w:anchor=":~:text=In%202019%20maakte%2084%20procent,tegen%2060%20procent%20in%202014" w:history="1">
+      <w:hyperlink r:id="rId39" w:anchor=":~:text=In%202019%20maakte%2084%20procent,tegen%2060%20procent%20in%202014" w:history="1">
         <w:r>
           <w:rPr>
             <w:rStyle w:val="Hyperlink"/>
@@ -3080,7 +3151,7 @@
       <w:r>
         <w:t xml:space="preserve">. Geraadpleegd op 03 juli 2022, van </w:t>
       </w:r>
-      <w:hyperlink r:id="rId38" w:history="1">
+      <w:hyperlink r:id="rId40" w:history="1">
         <w:r>
           <w:rPr>
             <w:rStyle w:val="Hyperlink"/>
@@ -3103,7 +3174,7 @@
       <w:r>
         <w:t xml:space="preserve">. Geraadpleegd op 03 juli 2022, van </w:t>
       </w:r>
-      <w:hyperlink r:id="rId39" w:history="1">
+      <w:hyperlink r:id="rId41" w:history="1">
         <w:r>
           <w:rPr>
             <w:rStyle w:val="Hyperlink"/>

</xml_diff>